<commit_message>
Express JS Crash Course
</commit_message>
<xml_diff>
--- a/SDS_Full-stack.docx
+++ b/SDS_Full-stack.docx
@@ -1191,7 +1191,7 @@
           <w:lang w:val="en-US"/>
         </w:rPr>
         <w:drawing>
-          <wp:inline distT="0" distB="0" distL="0" distR="0" wp14:anchorId="0DC08F50" wp14:editId="147A84CD">
+          <wp:inline distT="0" distB="0" distL="0" distR="0" wp14:anchorId="0DC08F50" wp14:editId="000998D3">
             <wp:extent cx="4680000" cy="2504841"/>
             <wp:effectExtent l="152400" t="152400" r="368300" b="353060"/>
             <wp:docPr id="1679263070" name="Obraz 1"/>
@@ -1391,30 +1391,555 @@
     </w:p>
     <w:p>
       <w:pPr>
-        <w:pStyle w:val="Tekstpodstawowy"/>
-        <w:rPr>
-          <w:lang w:val="en-US"/>
-        </w:rPr>
-      </w:pPr>
-      <w:r>
-        <w:rPr>
-          <w:lang w:val="en-US"/>
-        </w:rPr>
-        <w:t>Something else, but reasonable. You must document what you have done, learned and when this have happened.</w:t>
-      </w:r>
-    </w:p>
-    <w:p>
-      <w:pPr>
-        <w:rPr>
-          <w:lang w:val="en-US"/>
-        </w:rPr>
-      </w:pPr>
+        <w:rPr>
+          <w:lang w:val="en-US"/>
+        </w:rPr>
+      </w:pPr>
+      <w:r>
+        <w:rPr>
+          <w:lang w:val="en-US"/>
+        </w:rPr>
+        <w:t xml:space="preserve">Video: </w:t>
+      </w:r>
+    </w:p>
+    <w:p>
+      <w:pPr>
+        <w:rPr>
+          <w:lang w:val="en-US"/>
+        </w:rPr>
+      </w:pPr>
+      <w:r>
+        <w:rPr>
+          <w:lang w:val="en-US"/>
+        </w:rPr>
+        <w:t>“</w:t>
+      </w:r>
+      <w:hyperlink r:id="rId17" w:history="1">
+        <w:r>
+          <w:rPr>
+            <w:rStyle w:val="Hipercze"/>
+            <w:b/>
+            <w:bCs/>
+            <w:color w:val="4682B4"/>
+            <w:lang w:val="en-US"/>
+          </w:rPr>
+          <w:t>Express Crash Course</w:t>
+        </w:r>
+      </w:hyperlink>
+      <w:r>
+        <w:rPr>
+          <w:lang w:val="en-US"/>
+        </w:rPr>
+        <w:t>”</w:t>
+      </w:r>
+    </w:p>
+    <w:p>
+      <w:pPr>
+        <w:rPr>
+          <w:lang w:val="en-US"/>
+        </w:rPr>
+      </w:pPr>
+      <w:r>
+        <w:rPr>
+          <w:lang w:val="en-US"/>
+        </w:rPr>
+        <w:t xml:space="preserve">Content: </w:t>
+      </w:r>
+    </w:p>
+    <w:p>
+      <w:pPr>
+        <w:rPr>
+          <w:lang w:val="en-US"/>
+        </w:rPr>
+      </w:pPr>
+      <w:r>
+        <w:rPr>
+          <w:lang w:val="en-US"/>
+        </w:rPr>
+        <w:t>Express as framework for Node.js.</w:t>
+      </w:r>
+    </w:p>
+    <w:p>
+      <w:pPr>
+        <w:rPr>
+          <w:lang w:val="en-US"/>
+        </w:rPr>
+      </w:pPr>
+      <w:r>
+        <w:rPr>
+          <w:lang w:val="en-US"/>
+        </w:rPr>
+        <w:t xml:space="preserve">Usage, importance. </w:t>
+      </w:r>
+    </w:p>
+    <w:p>
+      <w:pPr>
+        <w:rPr>
+          <w:lang w:val="en-US"/>
+        </w:rPr>
+      </w:pPr>
+      <w:r>
+        <w:rPr>
+          <w:lang w:val="en-US"/>
+        </w:rPr>
+        <w:t xml:space="preserve">Opinionated vs Unopinionated framework. </w:t>
+      </w:r>
+    </w:p>
+    <w:p>
+      <w:pPr>
+        <w:rPr>
+          <w:lang w:val="en-US"/>
+        </w:rPr>
+      </w:pPr>
+    </w:p>
+    <w:p>
+      <w:pPr>
+        <w:rPr>
+          <w:lang w:val="en-US"/>
+        </w:rPr>
+      </w:pPr>
+      <w:r>
+        <w:rPr>
+          <w:lang w:val="en-US"/>
+        </w:rPr>
+        <w:t xml:space="preserve">Making project, files in repo. </w:t>
+      </w:r>
+    </w:p>
+    <w:p>
+      <w:pPr>
+        <w:rPr>
+          <w:lang w:val="en-US"/>
+        </w:rPr>
+      </w:pPr>
+    </w:p>
+    <w:p>
+      <w:pPr>
+        <w:rPr>
+          <w:lang w:val="en-US"/>
+        </w:rPr>
+      </w:pPr>
+      <w:r>
+        <w:rPr>
+          <w:lang w:val="en-US"/>
+        </w:rPr>
+        <w:drawing>
+          <wp:inline distT="0" distB="0" distL="0" distR="0" wp14:anchorId="7DA50E99" wp14:editId="402DED62">
+            <wp:extent cx="5579745" cy="3006725"/>
+            <wp:effectExtent l="0" t="0" r="1905" b="3175"/>
+            <wp:docPr id="1937898292" name="Obraz 1"/>
+            <wp:cNvGraphicFramePr>
+              <a:graphicFrameLocks xmlns:a="http://schemas.openxmlformats.org/drawingml/2006/main" noChangeAspect="1"/>
+            </wp:cNvGraphicFramePr>
+            <a:graphic xmlns:a="http://schemas.openxmlformats.org/drawingml/2006/main">
+              <a:graphicData uri="http://schemas.openxmlformats.org/drawingml/2006/picture">
+                <pic:pic xmlns:pic="http://schemas.openxmlformats.org/drawingml/2006/picture">
+                  <pic:nvPicPr>
+                    <pic:cNvPr id="1937898292" name=""/>
+                    <pic:cNvPicPr/>
+                  </pic:nvPicPr>
+                  <pic:blipFill>
+                    <a:blip r:embed="rId18"/>
+                    <a:stretch>
+                      <a:fillRect/>
+                    </a:stretch>
+                  </pic:blipFill>
+                  <pic:spPr>
+                    <a:xfrm>
+                      <a:off x="0" y="0"/>
+                      <a:ext cx="5579745" cy="3006725"/>
+                    </a:xfrm>
+                    <a:prstGeom prst="rect">
+                      <a:avLst/>
+                    </a:prstGeom>
+                  </pic:spPr>
+                </pic:pic>
+              </a:graphicData>
+            </a:graphic>
+          </wp:inline>
+        </w:drawing>
+      </w:r>
+      <w:r>
+        <w:rPr>
+          <w:lang w:val="en-US"/>
+        </w:rPr>
+        <w:t xml:space="preserve"> </w:t>
+      </w:r>
+    </w:p>
+    <w:p>
+      <w:pPr>
+        <w:rPr>
+          <w:lang w:val="en-US"/>
+        </w:rPr>
+      </w:pPr>
+    </w:p>
+    <w:p>
+      <w:pPr>
+        <w:rPr>
+          <w:lang w:val="en-US"/>
+        </w:rPr>
+      </w:pPr>
+      <w:r>
+        <w:rPr>
+          <w:lang w:val="en-US"/>
+        </w:rPr>
+        <w:t>Everything is working properly.</w:t>
+      </w:r>
       <w:r>
         <w:rPr>
           <w:lang w:val="en-US"/>
         </w:rPr>
         <w:br w:type="page"/>
       </w:r>
+    </w:p>
+    <w:p>
+      <w:pPr>
+        <w:rPr>
+          <w:lang w:val="en-US"/>
+        </w:rPr>
+      </w:pPr>
+      <w:r>
+        <w:rPr>
+          <w:lang w:val="en-US"/>
+        </w:rPr>
+        <w:t xml:space="preserve">Working localhost: </w:t>
+      </w:r>
+    </w:p>
+    <w:p>
+      <w:pPr>
+        <w:rPr>
+          <w:lang w:val="en-US"/>
+        </w:rPr>
+      </w:pPr>
+      <w:r>
+        <w:rPr>
+          <w:highlight w:val="lightGray"/>
+          <w:lang w:val="en-US"/>
+        </w:rPr>
+        <w:t>Get Post</w:t>
+      </w:r>
+    </w:p>
+    <w:p>
+      <w:pPr>
+        <w:rPr>
+          <w:lang w:val="en-US"/>
+        </w:rPr>
+      </w:pPr>
+      <w:r>
+        <w:rPr>
+          <w:lang w:val="en-US"/>
+        </w:rPr>
+        <w:drawing>
+          <wp:inline distT="0" distB="0" distL="0" distR="0" wp14:anchorId="5E7EF3DF" wp14:editId="18F6D8FF">
+            <wp:extent cx="2430000" cy="3240000"/>
+            <wp:effectExtent l="152400" t="152400" r="370840" b="360680"/>
+            <wp:docPr id="1662127483" name="Obraz 1"/>
+            <wp:cNvGraphicFramePr>
+              <a:graphicFrameLocks xmlns:a="http://schemas.openxmlformats.org/drawingml/2006/main" noChangeAspect="1"/>
+            </wp:cNvGraphicFramePr>
+            <a:graphic xmlns:a="http://schemas.openxmlformats.org/drawingml/2006/main">
+              <a:graphicData uri="http://schemas.openxmlformats.org/drawingml/2006/picture">
+                <pic:pic xmlns:pic="http://schemas.openxmlformats.org/drawingml/2006/picture">
+                  <pic:nvPicPr>
+                    <pic:cNvPr id="1662127483" name=""/>
+                    <pic:cNvPicPr/>
+                  </pic:nvPicPr>
+                  <pic:blipFill rotWithShape="1">
+                    <a:blip r:embed="rId19"/>
+                    <a:srcRect r="81447" b="47486"/>
+                    <a:stretch/>
+                  </pic:blipFill>
+                  <pic:spPr bwMode="auto">
+                    <a:xfrm>
+                      <a:off x="0" y="0"/>
+                      <a:ext cx="2430000" cy="3240000"/>
+                    </a:xfrm>
+                    <a:prstGeom prst="rect">
+                      <a:avLst/>
+                    </a:prstGeom>
+                    <a:ln>
+                      <a:noFill/>
+                    </a:ln>
+                    <a:effectLst>
+                      <a:outerShdw blurRad="292100" dist="139700" dir="2700000" algn="tl" rotWithShape="0">
+                        <a:srgbClr val="333333">
+                          <a:alpha val="65000"/>
+                        </a:srgbClr>
+                      </a:outerShdw>
+                    </a:effectLst>
+                    <a:extLst>
+                      <a:ext uri="{53640926-AAD7-44D8-BBD7-CCE9431645EC}">
+                        <a14:shadowObscured xmlns:a14="http://schemas.microsoft.com/office/drawing/2010/main"/>
+                      </a:ext>
+                    </a:extLst>
+                  </pic:spPr>
+                </pic:pic>
+              </a:graphicData>
+            </a:graphic>
+          </wp:inline>
+        </w:drawing>
+      </w:r>
+    </w:p>
+    <w:p>
+      <w:pPr>
+        <w:rPr>
+          <w:lang w:val="en-US"/>
+        </w:rPr>
+      </w:pPr>
+      <w:r>
+        <w:rPr>
+          <w:highlight w:val="lightGray"/>
+          <w:lang w:val="en-US"/>
+        </w:rPr>
+        <w:t>Add Post</w:t>
+      </w:r>
+      <w:r>
+        <w:rPr>
+          <w:lang w:val="en-US"/>
+        </w:rPr>
+        <w:t xml:space="preserve"> “Maria”</w:t>
+      </w:r>
+    </w:p>
+    <w:p>
+      <w:pPr>
+        <w:rPr>
+          <w:lang w:val="en-US"/>
+        </w:rPr>
+      </w:pPr>
+      <w:r>
+        <w:rPr>
+          <w:lang w:val="en-US"/>
+        </w:rPr>
+        <w:drawing>
+          <wp:inline distT="0" distB="0" distL="0" distR="0" wp14:anchorId="0A1E9842" wp14:editId="2814E2F7">
+            <wp:extent cx="2430000" cy="3240000"/>
+            <wp:effectExtent l="152400" t="152400" r="370840" b="360680"/>
+            <wp:docPr id="13941418" name="Obraz 1"/>
+            <wp:cNvGraphicFramePr>
+              <a:graphicFrameLocks xmlns:a="http://schemas.openxmlformats.org/drawingml/2006/main" noChangeAspect="1"/>
+            </wp:cNvGraphicFramePr>
+            <a:graphic xmlns:a="http://schemas.openxmlformats.org/drawingml/2006/main">
+              <a:graphicData uri="http://schemas.openxmlformats.org/drawingml/2006/picture">
+                <pic:pic xmlns:pic="http://schemas.openxmlformats.org/drawingml/2006/picture">
+                  <pic:nvPicPr>
+                    <pic:cNvPr id="13941418" name=""/>
+                    <pic:cNvPicPr/>
+                  </pic:nvPicPr>
+                  <pic:blipFill rotWithShape="1">
+                    <a:blip r:embed="rId20"/>
+                    <a:srcRect l="174" t="56" r="11240" b="-56"/>
+                    <a:stretch/>
+                  </pic:blipFill>
+                  <pic:spPr bwMode="auto">
+                    <a:xfrm>
+                      <a:off x="0" y="0"/>
+                      <a:ext cx="2430000" cy="3240000"/>
+                    </a:xfrm>
+                    <a:prstGeom prst="rect">
+                      <a:avLst/>
+                    </a:prstGeom>
+                    <a:ln>
+                      <a:noFill/>
+                    </a:ln>
+                    <a:effectLst>
+                      <a:outerShdw blurRad="292100" dist="139700" dir="2700000" algn="tl" rotWithShape="0">
+                        <a:srgbClr val="333333">
+                          <a:alpha val="65000"/>
+                        </a:srgbClr>
+                      </a:outerShdw>
+                    </a:effectLst>
+                    <a:extLst>
+                      <a:ext uri="{53640926-AAD7-44D8-BBD7-CCE9431645EC}">
+                        <a14:shadowObscured xmlns:a14="http://schemas.microsoft.com/office/drawing/2010/main"/>
+                      </a:ext>
+                    </a:extLst>
+                  </pic:spPr>
+                </pic:pic>
+              </a:graphicData>
+            </a:graphic>
+          </wp:inline>
+        </w:drawing>
+      </w:r>
+    </w:p>
+    <w:p>
+      <w:pPr>
+        <w:rPr>
+          <w:lang w:val="en-US"/>
+        </w:rPr>
+      </w:pPr>
+    </w:p>
+    <w:p>
+      <w:pPr>
+        <w:rPr>
+          <w:lang w:val="en-US"/>
+        </w:rPr>
+      </w:pPr>
+      <w:r>
+        <w:rPr>
+          <w:lang w:val="en-US"/>
+        </w:rPr>
+        <w:br w:type="page"/>
+      </w:r>
+    </w:p>
+    <w:p>
+      <w:pPr>
+        <w:rPr>
+          <w:lang w:val="en-US"/>
+        </w:rPr>
+      </w:pPr>
+      <w:r>
+        <w:rPr>
+          <w:lang w:val="en-US"/>
+        </w:rPr>
+        <w:t xml:space="preserve">EJS part: </w:t>
+      </w:r>
+    </w:p>
+    <w:p>
+      <w:pPr>
+        <w:rPr>
+          <w:lang w:val="en-US"/>
+        </w:rPr>
+      </w:pPr>
+    </w:p>
+    <w:p>
+      <w:pPr>
+        <w:rPr>
+          <w:lang w:val="en-US"/>
+        </w:rPr>
+      </w:pPr>
+      <w:r>
+        <w:rPr>
+          <w:lang w:val="en-US"/>
+        </w:rPr>
+        <w:drawing>
+          <wp:inline distT="0" distB="0" distL="0" distR="0" wp14:anchorId="7EDB3C5C" wp14:editId="5C8B9C2D">
+            <wp:extent cx="4680000" cy="2430277"/>
+            <wp:effectExtent l="152400" t="152400" r="368300" b="370205"/>
+            <wp:docPr id="1276438544" name="Obraz 1"/>
+            <wp:cNvGraphicFramePr>
+              <a:graphicFrameLocks xmlns:a="http://schemas.openxmlformats.org/drawingml/2006/main" noChangeAspect="1"/>
+            </wp:cNvGraphicFramePr>
+            <a:graphic xmlns:a="http://schemas.openxmlformats.org/drawingml/2006/main">
+              <a:graphicData uri="http://schemas.openxmlformats.org/drawingml/2006/picture">
+                <pic:pic xmlns:pic="http://schemas.openxmlformats.org/drawingml/2006/picture">
+                  <pic:nvPicPr>
+                    <pic:cNvPr id="1276438544" name=""/>
+                    <pic:cNvPicPr/>
+                  </pic:nvPicPr>
+                  <pic:blipFill>
+                    <a:blip r:embed="rId21"/>
+                    <a:stretch>
+                      <a:fillRect/>
+                    </a:stretch>
+                  </pic:blipFill>
+                  <pic:spPr>
+                    <a:xfrm>
+                      <a:off x="0" y="0"/>
+                      <a:ext cx="4680000" cy="2430277"/>
+                    </a:xfrm>
+                    <a:prstGeom prst="rect">
+                      <a:avLst/>
+                    </a:prstGeom>
+                    <a:ln>
+                      <a:noFill/>
+                    </a:ln>
+                    <a:effectLst>
+                      <a:outerShdw blurRad="292100" dist="139700" dir="2700000" algn="tl" rotWithShape="0">
+                        <a:srgbClr val="333333">
+                          <a:alpha val="65000"/>
+                        </a:srgbClr>
+                      </a:outerShdw>
+                    </a:effectLst>
+                  </pic:spPr>
+                </pic:pic>
+              </a:graphicData>
+            </a:graphic>
+          </wp:inline>
+        </w:drawing>
+      </w:r>
+    </w:p>
+    <w:p>
+      <w:pPr>
+        <w:rPr>
+          <w:lang w:val="en-US"/>
+        </w:rPr>
+      </w:pPr>
+      <w:r>
+        <w:rPr>
+          <w:lang w:val="en-US"/>
+        </w:rPr>
+        <w:drawing>
+          <wp:inline distT="0" distB="0" distL="0" distR="0" wp14:anchorId="2854E618" wp14:editId="768D21FB">
+            <wp:extent cx="4680000" cy="2592395"/>
+            <wp:effectExtent l="152400" t="152400" r="368300" b="360680"/>
+            <wp:docPr id="1831231934" name="Obraz 1"/>
+            <wp:cNvGraphicFramePr>
+              <a:graphicFrameLocks xmlns:a="http://schemas.openxmlformats.org/drawingml/2006/main" noChangeAspect="1"/>
+            </wp:cNvGraphicFramePr>
+            <a:graphic xmlns:a="http://schemas.openxmlformats.org/drawingml/2006/main">
+              <a:graphicData uri="http://schemas.openxmlformats.org/drawingml/2006/picture">
+                <pic:pic xmlns:pic="http://schemas.openxmlformats.org/drawingml/2006/picture">
+                  <pic:nvPicPr>
+                    <pic:cNvPr id="1831231934" name=""/>
+                    <pic:cNvPicPr/>
+                  </pic:nvPicPr>
+                  <pic:blipFill>
+                    <a:blip r:embed="rId22"/>
+                    <a:stretch>
+                      <a:fillRect/>
+                    </a:stretch>
+                  </pic:blipFill>
+                  <pic:spPr>
+                    <a:xfrm>
+                      <a:off x="0" y="0"/>
+                      <a:ext cx="4680000" cy="2592395"/>
+                    </a:xfrm>
+                    <a:prstGeom prst="rect">
+                      <a:avLst/>
+                    </a:prstGeom>
+                    <a:ln>
+                      <a:noFill/>
+                    </a:ln>
+                    <a:effectLst>
+                      <a:outerShdw blurRad="292100" dist="139700" dir="2700000" algn="tl" rotWithShape="0">
+                        <a:srgbClr val="333333">
+                          <a:alpha val="65000"/>
+                        </a:srgbClr>
+                      </a:outerShdw>
+                    </a:effectLst>
+                  </pic:spPr>
+                </pic:pic>
+              </a:graphicData>
+            </a:graphic>
+          </wp:inline>
+        </w:drawing>
+      </w:r>
+    </w:p>
+    <w:p>
+      <w:pPr>
+        <w:rPr>
+          <w:lang w:val="en-US"/>
+        </w:rPr>
+      </w:pPr>
+    </w:p>
+    <w:p>
+      <w:pPr>
+        <w:rPr>
+          <w:lang w:val="en-US"/>
+        </w:rPr>
+      </w:pPr>
+    </w:p>
+    <w:p>
+      <w:pPr>
+        <w:rPr>
+          <w:lang w:val="en-US"/>
+        </w:rPr>
+      </w:pPr>
+      <w:r>
+        <w:rPr>
+          <w:lang w:val="en-US"/>
+        </w:rPr>
+        <w:br w:type="page"/>
+      </w:r>
       <w:r>
         <w:rPr>
           <w:lang w:val="en-US"/>
@@ -1423,8 +1948,8 @@
       </w:r>
     </w:p>
     <w:sectPr>
-      <w:headerReference w:type="default" r:id="rId17"/>
-      <w:footerReference w:type="default" r:id="rId18"/>
+      <w:headerReference w:type="default" r:id="rId23"/>
+      <w:footerReference w:type="default" r:id="rId24"/>
       <w:pgSz w:w="11906" w:h="16838"/>
       <w:pgMar w:top="1701" w:right="1134" w:bottom="1701" w:left="1985" w:header="720" w:footer="720" w:gutter="0"/>
       <w:cols w:space="720"/>
@@ -3887,19 +4412,6 @@
 </file>
 
 <file path=customXml/item2.xml><?xml version="1.0" encoding="utf-8"?>
-<b:Sources xmlns:b="http://schemas.openxmlformats.org/officeDocument/2006/bibliography" xmlns="http://schemas.openxmlformats.org/officeDocument/2006/bibliography" SelectedStyle="\APASixthEditionOfficeOnline.xsl" StyleName="APA" Version="6"/>
-</file>
-
-<file path=customXml/item3.xml><?xml version="1.0" encoding="utf-8"?>
-<p:properties xmlns:p="http://schemas.microsoft.com/office/2006/metadata/properties" xmlns:xsi="http://www.w3.org/2001/XMLSchema-instance" xmlns:pc="http://schemas.microsoft.com/office/infopath/2007/PartnerControls">
-  <documentManagement>
-    <PublishingExpirationDate xmlns="http://schemas.microsoft.com/sharepoint/v3" xsi:nil="true"/>
-    <PublishingStartDate xmlns="http://schemas.microsoft.com/sharepoint/v3" xsi:nil="true"/>
-  </documentManagement>
-</p:properties>
-</file>
-
-<file path=customXml/item4.xml><?xml version="1.0" encoding="utf-8"?>
 <ct:contentTypeSchema xmlns:ct="http://schemas.microsoft.com/office/2006/metadata/contentType" xmlns:ma="http://schemas.microsoft.com/office/2006/metadata/properties/metaAttributes" ct:_="" ma:_="" ma:contentTypeName="Asiakirja" ma:contentTypeID="0x01010017418C401CCB2042A3A99A19F43F356D" ma:contentTypeVersion="1" ma:contentTypeDescription="Luo uusi asiakirja." ma:contentTypeScope="" ma:versionID="f4b075d3ca74a5dbaed73e767a156aa0">
   <xsd:schema xmlns:xsd="http://www.w3.org/2001/XMLSchema" xmlns:p="http://schemas.microsoft.com/office/2006/metadata/properties" xmlns:ns1="http://schemas.microsoft.com/sharepoint/v3" targetNamespace="http://schemas.microsoft.com/office/2006/metadata/properties" ma:root="true" ma:fieldsID="4340a008e99365d80b71206bae222996" ns1:_="">
     <xsd:import namespace="http://schemas.microsoft.com/sharepoint/v3"/>
@@ -3965,6 +4477,19 @@
 </ct:contentTypeSchema>
 </file>
 
+<file path=customXml/item3.xml><?xml version="1.0" encoding="utf-8"?>
+<p:properties xmlns:p="http://schemas.microsoft.com/office/2006/metadata/properties" xmlns:xsi="http://www.w3.org/2001/XMLSchema-instance" xmlns:pc="http://schemas.microsoft.com/office/infopath/2007/PartnerControls">
+  <documentManagement>
+    <PublishingExpirationDate xmlns="http://schemas.microsoft.com/sharepoint/v3" xsi:nil="true"/>
+    <PublishingStartDate xmlns="http://schemas.microsoft.com/sharepoint/v3" xsi:nil="true"/>
+  </documentManagement>
+</p:properties>
+</file>
+
+<file path=customXml/item4.xml><?xml version="1.0" encoding="utf-8"?>
+<b:Sources xmlns:b="http://schemas.openxmlformats.org/officeDocument/2006/bibliography" xmlns="http://schemas.openxmlformats.org/officeDocument/2006/bibliography" SelectedStyle="\APASixthEditionOfficeOnline.xsl" StyleName="APA" Version="6"/>
+</file>
+
 <file path=customXml/itemProps1.xml><?xml version="1.0" encoding="utf-8"?>
 <ds:datastoreItem xmlns:ds="http://schemas.openxmlformats.org/officeDocument/2006/customXml" ds:itemID="{13FBD2FA-5696-460D-A278-9A302A0F72AE}">
   <ds:schemaRefs>
@@ -3974,9 +4499,18 @@
 </file>
 
 <file path=customXml/itemProps2.xml><?xml version="1.0" encoding="utf-8"?>
-<ds:datastoreItem xmlns:ds="http://schemas.openxmlformats.org/officeDocument/2006/customXml" ds:itemID="{CACD5470-AF4A-47AB-9BDA-F7B96E640DE3}">
+<ds:datastoreItem xmlns:ds="http://schemas.openxmlformats.org/officeDocument/2006/customXml" ds:itemID="{B9A87442-5A7B-46FD-BD28-170CE9B7256F}">
   <ds:schemaRefs>
-    <ds:schemaRef ds:uri="http://schemas.openxmlformats.org/officeDocument/2006/bibliography"/>
+    <ds:schemaRef ds:uri="http://schemas.microsoft.com/office/2006/metadata/contentType"/>
+    <ds:schemaRef ds:uri="http://schemas.microsoft.com/office/2006/metadata/properties/metaAttributes"/>
+    <ds:schemaRef ds:uri="http://www.w3.org/2001/XMLSchema"/>
+    <ds:schemaRef ds:uri="http://schemas.microsoft.com/office/2006/metadata/properties"/>
+    <ds:schemaRef ds:uri="http://schemas.microsoft.com/sharepoint/v3"/>
+    <ds:schemaRef ds:uri="http://schemas.microsoft.com/office/2006/documentManagement/types"/>
+    <ds:schemaRef ds:uri="http://schemas.openxmlformats.org/package/2006/metadata/core-properties"/>
+    <ds:schemaRef ds:uri="http://purl.org/dc/elements/1.1/"/>
+    <ds:schemaRef ds:uri="http://purl.org/dc/terms/"/>
+    <ds:schemaRef ds:uri="http://schemas.microsoft.com/office/internal/2005/internalDocumentation"/>
   </ds:schemaRefs>
 </ds:datastoreItem>
 </file>
@@ -3992,18 +4526,9 @@
 </file>
 
 <file path=customXml/itemProps4.xml><?xml version="1.0" encoding="utf-8"?>
-<ds:datastoreItem xmlns:ds="http://schemas.openxmlformats.org/officeDocument/2006/customXml" ds:itemID="{B9A87442-5A7B-46FD-BD28-170CE9B7256F}">
+<ds:datastoreItem xmlns:ds="http://schemas.openxmlformats.org/officeDocument/2006/customXml" ds:itemID="{CACD5470-AF4A-47AB-9BDA-F7B96E640DE3}">
   <ds:schemaRefs>
-    <ds:schemaRef ds:uri="http://schemas.microsoft.com/office/2006/metadata/contentType"/>
-    <ds:schemaRef ds:uri="http://schemas.microsoft.com/office/2006/metadata/properties/metaAttributes"/>
-    <ds:schemaRef ds:uri="http://www.w3.org/2001/XMLSchema"/>
-    <ds:schemaRef ds:uri="http://schemas.microsoft.com/office/2006/metadata/properties"/>
-    <ds:schemaRef ds:uri="http://schemas.microsoft.com/sharepoint/v3"/>
-    <ds:schemaRef ds:uri="http://schemas.microsoft.com/office/2006/documentManagement/types"/>
-    <ds:schemaRef ds:uri="http://schemas.openxmlformats.org/package/2006/metadata/core-properties"/>
-    <ds:schemaRef ds:uri="http://purl.org/dc/elements/1.1/"/>
-    <ds:schemaRef ds:uri="http://purl.org/dc/terms/"/>
-    <ds:schemaRef ds:uri="http://schemas.microsoft.com/office/internal/2005/internalDocumentation"/>
+    <ds:schemaRef ds:uri="http://schemas.openxmlformats.org/officeDocument/2006/bibliography"/>
   </ds:schemaRefs>
 </ds:datastoreItem>
 </file>
</xml_diff>